<commit_message>
65% del trabajo terminado
</commit_message>
<xml_diff>
--- a/Trabajo 3/Informe Trabajo 3 Base de Datos.docx
+++ b/Trabajo 3/Informe Trabajo 3 Base de Datos.docx
@@ -222,8 +222,253 @@
         </w:numPr>
       </w:pPr>
       <w:r>
-        <w:t>Descripción.</w:t>
-      </w:r>
+        <w:t>Este punto se dividió en dos partes:</w:t>
+      </w:r>
+    </w:p>
+    <w:p>
+      <w:pPr>
+        <w:pStyle w:val="Prrafodelista"/>
+        <w:numPr>
+          <w:ilvl w:val="1"/>
+          <w:numId w:val="1"/>
+        </w:numPr>
+      </w:pPr>
+      <w:r>
+        <w:t>as</w:t>
+      </w:r>
+    </w:p>
+    <w:p>
+      <w:pPr>
+        <w:pStyle w:val="Prrafodelista"/>
+        <w:numPr>
+          <w:ilvl w:val="1"/>
+          <w:numId w:val="1"/>
+        </w:numPr>
+      </w:pPr>
+      <w:r>
+        <w:t>Se utilizó en comando $</w:t>
+      </w:r>
+      <w:proofErr w:type="spellStart"/>
+      <w:r>
+        <w:t>lookup</w:t>
+      </w:r>
+      <w:proofErr w:type="spellEnd"/>
+      <w:r>
+        <w:t xml:space="preserve"> para </w:t>
+      </w:r>
+      <w:r>
+        <w:t>imitar el “</w:t>
+      </w:r>
+      <w:proofErr w:type="spellStart"/>
+      <w:r>
+        <w:t>Join</w:t>
+      </w:r>
+      <w:proofErr w:type="spellEnd"/>
+      <w:r>
+        <w:t>” relacional. Este comando se emplea mediante la función “</w:t>
+      </w:r>
+      <w:proofErr w:type="spellStart"/>
+      <w:r>
+        <w:t>aggregate</w:t>
+      </w:r>
+      <w:proofErr w:type="spellEnd"/>
+      <w:r>
+        <w:t xml:space="preserve">”, la cual se emplea sobre una colección. Para nuestro caso, </w:t>
+      </w:r>
+      <w:r>
+        <w:t>la función fue empleada en la colección empleado, ya que ésta nos arrojó los resultados que eran necesarios. El código empleado fue el siguiente:</w:t>
+      </w:r>
+    </w:p>
+    <w:p>
+      <w:pPr>
+        <w:pStyle w:val="Prrafodelista"/>
+        <w:ind w:left="1080"/>
+      </w:pPr>
+    </w:p>
+    <w:p>
+      <w:pPr>
+        <w:pStyle w:val="Prrafodelista"/>
+        <w:ind w:left="1080"/>
+      </w:pPr>
+      <w:r>
+        <w:rPr>
+          <w:noProof/>
+        </w:rPr>
+        <w:drawing>
+          <wp:inline distT="0" distB="0" distL="0" distR="0" wp14:anchorId="17B5F821" wp14:editId="2BBD7E10">
+            <wp:extent cx="2609850" cy="1990725"/>
+            <wp:effectExtent l="0" t="0" r="0" b="9525"/>
+            <wp:docPr id="11" name="Imagen 11"/>
+            <wp:cNvGraphicFramePr>
+              <a:graphicFrameLocks xmlns:a="http://schemas.openxmlformats.org/drawingml/2006/main" noChangeAspect="1"/>
+            </wp:cNvGraphicFramePr>
+            <a:graphic xmlns:a="http://schemas.openxmlformats.org/drawingml/2006/main">
+              <a:graphicData uri="http://schemas.openxmlformats.org/drawingml/2006/picture">
+                <pic:pic xmlns:pic="http://schemas.openxmlformats.org/drawingml/2006/picture">
+                  <pic:nvPicPr>
+                    <pic:cNvPr id="1" name=""/>
+                    <pic:cNvPicPr/>
+                  </pic:nvPicPr>
+                  <pic:blipFill>
+                    <a:blip r:embed="rId6"/>
+                    <a:stretch>
+                      <a:fillRect/>
+                    </a:stretch>
+                  </pic:blipFill>
+                  <pic:spPr>
+                    <a:xfrm>
+                      <a:off x="0" y="0"/>
+                      <a:ext cx="2609850" cy="1990725"/>
+                    </a:xfrm>
+                    <a:prstGeom prst="rect">
+                      <a:avLst/>
+                    </a:prstGeom>
+                  </pic:spPr>
+                </pic:pic>
+              </a:graphicData>
+            </a:graphic>
+          </wp:inline>
+        </w:drawing>
+      </w:r>
+    </w:p>
+    <w:p>
+      <w:pPr>
+        <w:pStyle w:val="Prrafodelista"/>
+        <w:ind w:left="1080"/>
+      </w:pPr>
+    </w:p>
+    <w:p>
+      <w:pPr>
+        <w:pStyle w:val="Prrafodelista"/>
+        <w:ind w:left="1080"/>
+      </w:pPr>
+      <w:r>
+        <w:t>Los resultados obtenidos fueron los siguientes:</w:t>
+      </w:r>
+    </w:p>
+    <w:p>
+      <w:pPr>
+        <w:pStyle w:val="Prrafodelista"/>
+        <w:ind w:left="1080"/>
+      </w:pPr>
+    </w:p>
+    <w:p>
+      <w:pPr>
+        <w:pStyle w:val="Prrafodelista"/>
+        <w:ind w:left="1080"/>
+      </w:pPr>
+      <w:r>
+        <w:rPr>
+          <w:noProof/>
+        </w:rPr>
+        <w:drawing>
+          <wp:inline distT="0" distB="0" distL="0" distR="0" wp14:anchorId="64594A50" wp14:editId="39859512">
+            <wp:extent cx="5612130" cy="596265"/>
+            <wp:effectExtent l="0" t="0" r="7620" b="0"/>
+            <wp:docPr id="12" name="Imagen 12"/>
+            <wp:cNvGraphicFramePr>
+              <a:graphicFrameLocks xmlns:a="http://schemas.openxmlformats.org/drawingml/2006/main" noChangeAspect="1"/>
+            </wp:cNvGraphicFramePr>
+            <a:graphic xmlns:a="http://schemas.openxmlformats.org/drawingml/2006/main">
+              <a:graphicData uri="http://schemas.openxmlformats.org/drawingml/2006/picture">
+                <pic:pic xmlns:pic="http://schemas.openxmlformats.org/drawingml/2006/picture">
+                  <pic:nvPicPr>
+                    <pic:cNvPr id="1" name=""/>
+                    <pic:cNvPicPr/>
+                  </pic:nvPicPr>
+                  <pic:blipFill>
+                    <a:blip r:embed="rId7"/>
+                    <a:stretch>
+                      <a:fillRect/>
+                    </a:stretch>
+                  </pic:blipFill>
+                  <pic:spPr>
+                    <a:xfrm>
+                      <a:off x="0" y="0"/>
+                      <a:ext cx="5612130" cy="596265"/>
+                    </a:xfrm>
+                    <a:prstGeom prst="rect">
+                      <a:avLst/>
+                    </a:prstGeom>
+                  </pic:spPr>
+                </pic:pic>
+              </a:graphicData>
+            </a:graphic>
+          </wp:inline>
+        </w:drawing>
+      </w:r>
+    </w:p>
+    <w:p>
+      <w:pPr>
+        <w:ind w:left="705"/>
+      </w:pPr>
+      <w:r>
+        <w:t>Para comprobar que los resultados eran los deseados, se realizó la consulta en SQL y los datos arrojados fueron los siguientes:</w:t>
+      </w:r>
+    </w:p>
+    <w:p>
+      <w:pPr>
+        <w:ind w:left="705"/>
+      </w:pPr>
+      <w:r>
+        <w:rPr>
+          <w:noProof/>
+        </w:rPr>
+        <w:lastRenderedPageBreak/>
+        <w:drawing>
+          <wp:inline distT="0" distB="0" distL="0" distR="0">
+            <wp:extent cx="5610225" cy="962025"/>
+            <wp:effectExtent l="0" t="0" r="9525" b="9525"/>
+            <wp:docPr id="13" name="Imagen 13"/>
+            <wp:cNvGraphicFramePr>
+              <a:graphicFrameLocks xmlns:a="http://schemas.openxmlformats.org/drawingml/2006/main" noChangeAspect="1"/>
+            </wp:cNvGraphicFramePr>
+            <a:graphic xmlns:a="http://schemas.openxmlformats.org/drawingml/2006/main">
+              <a:graphicData uri="http://schemas.openxmlformats.org/drawingml/2006/picture">
+                <pic:pic xmlns:pic="http://schemas.openxmlformats.org/drawingml/2006/picture">
+                  <pic:nvPicPr>
+                    <pic:cNvPr id="0" name="Picture 1"/>
+                    <pic:cNvPicPr>
+                      <a:picLocks noChangeAspect="1" noChangeArrowheads="1"/>
+                    </pic:cNvPicPr>
+                  </pic:nvPicPr>
+                  <pic:blipFill>
+                    <a:blip r:embed="rId8">
+                      <a:extLst>
+                        <a:ext uri="{28A0092B-C50C-407E-A947-70E740481C1C}">
+                          <a14:useLocalDpi xmlns:a14="http://schemas.microsoft.com/office/drawing/2010/main" val="0"/>
+                        </a:ext>
+                      </a:extLst>
+                    </a:blip>
+                    <a:srcRect/>
+                    <a:stretch>
+                      <a:fillRect/>
+                    </a:stretch>
+                  </pic:blipFill>
+                  <pic:spPr bwMode="auto">
+                    <a:xfrm>
+                      <a:off x="0" y="0"/>
+                      <a:ext cx="5610225" cy="962025"/>
+                    </a:xfrm>
+                    <a:prstGeom prst="rect">
+                      <a:avLst/>
+                    </a:prstGeom>
+                    <a:noFill/>
+                    <a:ln>
+                      <a:noFill/>
+                    </a:ln>
+                  </pic:spPr>
+                </pic:pic>
+              </a:graphicData>
+            </a:graphic>
+          </wp:inline>
+        </w:drawing>
+      </w:r>
+    </w:p>
+    <w:p>
+      <w:pPr>
+        <w:ind w:left="705"/>
+      </w:pPr>
     </w:p>
     <w:p>
       <w:pPr>
@@ -274,7 +519,7 @@
       <w:r>
         <w:t xml:space="preserve"> “mongo-java-driver-2.9.3.jar” del siguiente link </w:t>
       </w:r>
-      <w:hyperlink r:id="rId6" w:history="1">
+      <w:hyperlink r:id="rId9" w:history="1">
         <w:r>
           <w:rPr>
             <w:rStyle w:val="Hipervnculo"/>
@@ -380,7 +625,7 @@
                     <pic:cNvPicPr/>
                   </pic:nvPicPr>
                   <pic:blipFill>
-                    <a:blip r:embed="rId7"/>
+                    <a:blip r:embed="rId10"/>
                     <a:stretch>
                       <a:fillRect/>
                     </a:stretch>
@@ -459,7 +704,7 @@
                     <pic:cNvPicPr/>
                   </pic:nvPicPr>
                   <pic:blipFill>
-                    <a:blip r:embed="rId8"/>
+                    <a:blip r:embed="rId11"/>
                     <a:stretch>
                       <a:fillRect/>
                     </a:stretch>
@@ -537,7 +782,7 @@
                     <pic:cNvPicPr/>
                   </pic:nvPicPr>
                   <pic:blipFill>
-                    <a:blip r:embed="rId9"/>
+                    <a:blip r:embed="rId12"/>
                     <a:stretch>
                       <a:fillRect/>
                     </a:stretch>
@@ -632,7 +877,7 @@
                     <pic:cNvPicPr/>
                   </pic:nvPicPr>
                   <pic:blipFill>
-                    <a:blip r:embed="rId10"/>
+                    <a:blip r:embed="rId13"/>
                     <a:stretch>
                       <a:fillRect/>
                     </a:stretch>
@@ -703,7 +948,7 @@
                     <pic:cNvPicPr/>
                   </pic:nvPicPr>
                   <pic:blipFill>
-                    <a:blip r:embed="rId11"/>
+                    <a:blip r:embed="rId14"/>
                     <a:stretch>
                       <a:fillRect/>
                     </a:stretch>
@@ -865,6 +1110,8 @@
         <w:pStyle w:val="Prrafodelista"/>
         <w:ind w:left="1440"/>
       </w:pPr>
+      <w:bookmarkStart w:id="0" w:name="_GoBack"/>
+      <w:bookmarkEnd w:id="0"/>
       <w:r>
         <w:t xml:space="preserve">La variable “mongo” del tipo Mongo establece la conexión con la </w:t>
       </w:r>
@@ -1018,7 +1265,7 @@
                     <pic:cNvPicPr/>
                   </pic:nvPicPr>
                   <pic:blipFill>
-                    <a:blip r:embed="rId12"/>
+                    <a:blip r:embed="rId15"/>
                     <a:stretch>
                       <a:fillRect/>
                     </a:stretch>
@@ -1096,7 +1343,7 @@
                     <pic:cNvPicPr/>
                   </pic:nvPicPr>
                   <pic:blipFill>
-                    <a:blip r:embed="rId13"/>
+                    <a:blip r:embed="rId16"/>
                     <a:stretch>
                       <a:fillRect/>
                     </a:stretch>
@@ -1199,7 +1446,7 @@
                     <pic:cNvPicPr/>
                   </pic:nvPicPr>
                   <pic:blipFill>
-                    <a:blip r:embed="rId14"/>
+                    <a:blip r:embed="rId17"/>
                     <a:stretch>
                       <a:fillRect/>
                     </a:stretch>
@@ -1365,7 +1612,7 @@
                     <pic:cNvPicPr/>
                   </pic:nvPicPr>
                   <pic:blipFill>
-                    <a:blip r:embed="rId15"/>
+                    <a:blip r:embed="rId18"/>
                     <a:stretch>
                       <a:fillRect/>
                     </a:stretch>
@@ -1416,8 +1663,6 @@
       <w:r>
         <w:t>Aquí, se nos pide…</w:t>
       </w:r>
-      <w:bookmarkStart w:id="0" w:name="_GoBack"/>
-      <w:bookmarkEnd w:id="0"/>
     </w:p>
     <w:sectPr>
       <w:pgSz w:w="12240" w:h="15840"/>

</xml_diff>